<commit_message>
session socket chat eklendi
</commit_message>
<xml_diff>
--- a/Notlar.docx
+++ b/Notlar.docx
@@ -3,6 +3,20 @@
 <w:document xmlns:wpc="http://schemas.microsoft.com/office/word/2010/wordprocessingCanvas" xmlns:cx="http://schemas.microsoft.com/office/drawing/2014/chartex" xmlns:mc="http://schemas.openxmlformats.org/markup-compatibility/2006" xmlns:o="urn:schemas-microsoft-com:office:office" xmlns:r="http://schemas.openxmlformats.org/officeDocument/2006/relationships" xmlns:m="http://schemas.openxmlformats.org/officeDocument/2006/math" xmlns:v="urn:schemas-microsoft-com:vml" xmlns:wp14="http://schemas.microsoft.com/office/word/2010/wordprocessingDrawing" xmlns:wp="http://schemas.openxmlformats.org/drawingml/2006/wordprocessingDrawing" xmlns:w10="urn:schemas-microsoft-com:office:word" xmlns:w="http://schemas.openxmlformats.org/wordprocessingml/2006/main" xmlns:w14="http://schemas.microsoft.com/office/word/2010/wordml" xmlns:w15="http://schemas.microsoft.com/office/word/2012/wordml" xmlns:w16se="http://schemas.microsoft.com/office/word/2015/wordml/symex" xmlns:wpg="http://schemas.microsoft.com/office/word/2010/wordprocessingGroup" xmlns:wpi="http://schemas.microsoft.com/office/word/2010/wordprocessingInk" xmlns:wne="http://schemas.microsoft.com/office/word/2006/wordml" xmlns:wps="http://schemas.microsoft.com/office/word/2010/wordprocessingShape" mc:Ignorable="w14 w15 w16se wp14">
   <w:body>
     <w:p>
+      <w:pPr>
+        <w:rPr>
+          <w:b/>
+        </w:rPr>
+      </w:pPr>
+      <w:r>
+        <w:rPr>
+          <w:b/>
+        </w:rPr>
+        <w:t>Day 2</w:t>
+      </w:r>
+    </w:p>
+    <w:p/>
+    <w:p>
       <w:r>
         <w:t>Npm intall –g Express-generator</w:t>
       </w:r>
@@ -56,20 +70,125 @@
       <w:r>
         <w:t>Express de router klasörünü controller gibi düşünebiliriz ancak routing için app.js de ayarla yapılmalı unutma.</w:t>
       </w:r>
+    </w:p>
+    <w:p/>
+    <w:p>
+      <w:r>
+        <w:t>Express de html id client için name server için kullanılır.</w:t>
+      </w:r>
+    </w:p>
+    <w:p/>
+    <w:p/>
+    <w:p>
+      <w:r>
+        <w:t>Npm install mongoose</w:t>
+      </w:r>
+    </w:p>
+    <w:p>
+      <w:r>
+        <w:t>ORM tool for Node</w:t>
+      </w:r>
+    </w:p>
+    <w:p/>
+    <w:p>
+      <w:pPr>
+        <w:rPr>
+          <w:b/>
+        </w:rPr>
+      </w:pPr>
+      <w:r>
+        <w:rPr>
+          <w:b/>
+        </w:rPr>
+        <w:t>Day 3</w:t>
+      </w:r>
+    </w:p>
+    <w:p>
+      <w:r>
+        <w:t>Connect ve Serve-Static Modülleri</w:t>
+      </w:r>
+    </w:p>
+    <w:p>
+      <w:r>
+        <w:t>Diyelimki bir kkalösrde bir çok klasörden oluşan web sitelerim var</w:t>
+      </w:r>
+      <w:r>
+        <w:t>. Bunları virtual directory gibi yayımlama istediğimizde ya da klasörleri web sitesi gibi yayımlamak istediğimizde kullanılan modüller</w:t>
+      </w:r>
+    </w:p>
+    <w:p/>
+    <w:p>
+      <w:r>
+        <w:t>Npm install connect serve-static</w:t>
+      </w:r>
+    </w:p>
+    <w:p/>
+    <w:p>
+      <w:r>
+        <w:t>Böylece kalösrlerideki js dosyarını manuel çağırmamıza gerek kalmıyor.</w:t>
+      </w:r>
+    </w:p>
+    <w:p>
+      <w:pPr>
+        <w:rPr>
+          <w:b/>
+        </w:rPr>
+      </w:pPr>
+      <w:r>
+        <w:rPr>
+          <w:b/>
+        </w:rPr>
+        <w:lastRenderedPageBreak/>
+        <w:t xml:space="preserve">Socket.IO </w:t>
+      </w:r>
+    </w:p>
+    <w:p>
+      <w:r>
+        <w:t>Socket uygulamalrı için. Yani server a subscribe olan kullnıcıların mesajları okuyabildiği ve mesaj gönderebildikleri sistem</w:t>
+      </w:r>
+    </w:p>
+    <w:p/>
+    <w:p>
+      <w:pPr>
+        <w:rPr>
+          <w:b/>
+        </w:rPr>
+      </w:pPr>
+      <w:r>
+        <w:rPr>
+          <w:b/>
+        </w:rPr>
+        <w:t>LoginPassword projesi</w:t>
+      </w:r>
+    </w:p>
+    <w:p>
+      <w:r>
+        <w:t>Mongo üzerinden login alarak. İlgili root klasörünü ayni asp.net form authenticaiton da klasörü güvenli hale getirmek için kullanılır.</w:t>
+      </w:r>
+    </w:p>
+    <w:p>
+      <w:r>
+        <w:t>Passport modulu kullanılır.</w:t>
+      </w:r>
+    </w:p>
+    <w:p/>
+    <w:p>
       <w:bookmarkStart w:id="0" w:name="_GoBack"/>
       <w:bookmarkEnd w:id="0"/>
     </w:p>
     <w:p/>
-    <w:p>
-      <w:r>
-        <w:t>Npm install mongoose</w:t>
-      </w:r>
-    </w:p>
-    <w:p>
-      <w:r>
-        <w:t>ORM tool for Node</w:t>
-      </w:r>
-    </w:p>
+    <w:p/>
+    <w:p/>
+    <w:p/>
+    <w:p/>
+    <w:p/>
+    <w:p/>
+    <w:p/>
+    <w:p/>
+    <w:p/>
+    <w:p/>
+    <w:p/>
+    <w:p/>
     <w:p/>
     <w:p/>
     <w:p/>

</xml_diff>